<commit_message>
New translations [template] affiliate email - invite to seminar .docx (Italian)
</commit_message>
<xml_diff>
--- a/public/email/crowdin/translations/it/[TEMPLATE] Affiliate email - invite to seminar .docx
+++ b/public/email/crowdin/translations/it/[TEMPLATE] Affiliate email - invite to seminar .docx
@@ -114,7 +114,7 @@
         <w:pStyle w:val="P68B1DB1-Normal2"/>
       </w:pPr>
       <w:r>
-        <w:t>English</w:t>
+        <w:t>Inglese</w:t>
       </w:r>
     </w:p>
     <w:p/>
@@ -318,19 +318,19 @@
         <w:pStyle w:val="P68B1DB1-Normal3"/>
       </w:pPr>
       <w:r>
-        <w:t xml:space="preserve">You’re invited to our Deriv Partner Seminar</w:t>
-      </w:r>
-    </w:p>
-    <w:p/>
-    <w:p>
-      <w:r>
-        <w:t xml:space="preserve">Dear [PARTNER NAME], </w:t>
-      </w:r>
-    </w:p>
-    <w:p/>
-    <w:p>
-      <w:r>
-        <w:t xml:space="preserve">We’re excited to let you know that the Deriv Affiliate team will be in [CITY] in [MONTH] to meet with you, our valued partners!</w:t>
+        <w:t xml:space="preserve">Sei stato invitato al nostro Seminario Deriv Partner</w:t>
+      </w:r>
+    </w:p>
+    <w:p/>
+    <w:p>
+      <w:r>
+        <w:t xml:space="preserve">Ciao [PARTNER NAME], </w:t>
+      </w:r>
+    </w:p>
+    <w:p/>
+    <w:p>
+      <w:r>
+        <w:t xml:space="preserve">Siamo entusiasti di comunicarti che il team di Deriv Affiliate sarà presente a [CITY] nel mese di [MONTH] per incontrare te, un nostro prezioso partner!</w:t>
       </w:r>
     </w:p>
     <w:p/>
@@ -547,7 +547,7 @@
     <w:p/>
     <w:p>
       <w:r>
-        <w:t xml:space="preserve">In this one-day seminar, we’ll be providing technical and marketing support, offering the opportunity to network with other partners over a delicious lunch as well as listening to your feedback about our partnership programmes. This is your chance to get your voice heard, which will help us plan future efforts to support you better. </w:t>
+        <w:t xml:space="preserve">In questo seminario di un giorno, forniremo supporto tecnico e di marketing, offriremo l'opportunità di fare rete con altri partner durante un delizioso pranzo e ascolteremo il tuo feedback sui nostri programmi di partnership. Questa è l'occasione per far sentire la tua voce, che ci aiuterà a pianificare gli sforzi futuri per supportarti al meglio. </w:t>
       </w:r>
     </w:p>
     <w:p/>
@@ -562,7 +562,7 @@
         <w:t>[DATE]</w:t>
       </w:r>
       <w:r>
-        <w:t xml:space="preserve">. Please note that attendance is confirmed on a first come, first served basis. We look forward to seeing you there!</w:t>
+        <w:t xml:space="preserve">. Please note that attendance is confirmed on a first come, first served basis. Non vediamo l'ora di incontrarti!</w:t>
         <w:br w:type="textWrapping"/>
       </w:r>
     </w:p>

</xml_diff>